<commit_message>
Adjusted SSH connections error
</commit_message>
<xml_diff>
--- a/Blueprint.docx
+++ b/Blueprint.docx
@@ -33,8 +33,6 @@
         </w:rPr>
         <w:t>BGY1 FC IT IDF 1 BOOK</w:t>
       </w:r>
-      <w:bookmarkStart w:id="0" w:name="_GoBack"/>
-      <w:bookmarkEnd w:id="0"/>
     </w:p>
     <w:p>
       <w:pPr>
@@ -2749,136 +2747,136 @@
       <w:pPr>
         <w:pStyle w:val="Heading1"/>
       </w:pPr>
-      <w:bookmarkStart w:id="1" w:name="_Toc417369075"/>
-      <w:bookmarkStart w:id="2" w:name="_Toc534810227"/>
-      <w:bookmarkStart w:id="3" w:name="_Ref340508980"/>
+      <w:bookmarkStart w:id="0" w:name="_Toc417369075"/>
+      <w:bookmarkStart w:id="1" w:name="_Toc534810227"/>
+      <w:bookmarkStart w:id="2" w:name="_Ref340508980"/>
       <w:r>
         <w:lastRenderedPageBreak/>
         <w:t>General</w:t>
       </w:r>
+      <w:bookmarkEnd w:id="0"/>
       <w:bookmarkEnd w:id="1"/>
-      <w:bookmarkEnd w:id="2"/>
     </w:p>
     <w:p>
       <w:pPr>
         <w:pStyle w:val="Heading2"/>
       </w:pPr>
-      <w:bookmarkStart w:id="4" w:name="_Toc417369076"/>
-      <w:bookmarkStart w:id="5" w:name="_Toc534810228"/>
+      <w:bookmarkStart w:id="3" w:name="_Toc417369076"/>
+      <w:bookmarkStart w:id="4" w:name="_Toc534810228"/>
       <w:r>
         <w:t>Document purpose</w:t>
       </w:r>
+      <w:bookmarkEnd w:id="3"/>
       <w:bookmarkEnd w:id="4"/>
+    </w:p>
+    <w:p>
+      <w:pPr>
+        <w:spacing w:after="0" w:line="240" w:lineRule="auto"/>
+      </w:pPr>
+      <w:r>
+        <w:t>There are</w:t>
+      </w:r>
+      <w:r>
+        <w:t xml:space="preserve"> </w:t>
+      </w:r>
+      <w:r>
+        <w:t>1</w:t>
+      </w:r>
+      <w:r>
+        <w:t>9</w:t>
+      </w:r>
+      <w:r>
+        <w:t xml:space="preserve"> </w:t>
+      </w:r>
+      <w:r>
+        <w:t>IDF</w:t>
+      </w:r>
+      <w:r>
+        <w:t>s</w:t>
+      </w:r>
+      <w:r>
+        <w:t xml:space="preserve"> located around </w:t>
+      </w:r>
+      <w:r>
+        <w:t>BGY1</w:t>
+      </w:r>
+      <w:r>
+        <w:t xml:space="preserve"> FC. </w:t>
+      </w:r>
+      <w:r>
+        <w:t>The layout and configuration of each</w:t>
+      </w:r>
+      <w:r>
+        <w:t xml:space="preserve"> IDF </w:t>
+      </w:r>
+      <w:r>
+        <w:t xml:space="preserve">have to </w:t>
+      </w:r>
+      <w:r>
+        <w:t>b</w:t>
+      </w:r>
+      <w:r>
+        <w:t>e</w:t>
+      </w:r>
+      <w:r>
+        <w:t xml:space="preserve"> documented.</w:t>
+      </w:r>
+    </w:p>
+    <w:p>
+      <w:r>
+        <w:t xml:space="preserve">This document </w:t>
+      </w:r>
+      <w:r>
+        <w:t>gives</w:t>
+      </w:r>
+      <w:r>
+        <w:t xml:space="preserve"> technical</w:t>
+      </w:r>
+      <w:r>
+        <w:t xml:space="preserve"> </w:t>
+      </w:r>
+      <w:r>
+        <w:t>details a</w:t>
+      </w:r>
+      <w:r>
+        <w:t xml:space="preserve">bout </w:t>
+      </w:r>
+      <w:r>
+        <w:t xml:space="preserve">the cabinet named </w:t>
+      </w:r>
+      <w:r>
+        <w:t>IDF</w:t>
+      </w:r>
+      <w:r>
+        <w:t>XX</w:t>
+      </w:r>
+      <w:r>
+        <w:t xml:space="preserve"> </w:t>
+      </w:r>
+      <w:r>
+        <w:t>located in</w:t>
+      </w:r>
+      <w:r>
+        <w:t xml:space="preserve"> </w:t>
+      </w:r>
+      <w:r>
+        <w:t>*COLUMN*</w:t>
+      </w:r>
+      <w:r>
+        <w:t>.</w:t>
+      </w:r>
+    </w:p>
+    <w:p>
+      <w:pPr>
+        <w:pStyle w:val="Heading2"/>
+      </w:pPr>
+      <w:bookmarkStart w:id="5" w:name="_Toc417369077"/>
+      <w:bookmarkStart w:id="6" w:name="_Toc534810229"/>
+      <w:r>
+        <w:t>Document revisions</w:t>
+      </w:r>
       <w:bookmarkEnd w:id="5"/>
-    </w:p>
-    <w:p>
-      <w:pPr>
-        <w:spacing w:after="0" w:line="240" w:lineRule="auto"/>
-      </w:pPr>
-      <w:r>
-        <w:t>There are</w:t>
-      </w:r>
-      <w:r>
-        <w:t xml:space="preserve"> </w:t>
-      </w:r>
-      <w:r>
-        <w:t>1</w:t>
-      </w:r>
-      <w:r>
-        <w:t>9</w:t>
-      </w:r>
-      <w:r>
-        <w:t xml:space="preserve"> </w:t>
-      </w:r>
-      <w:r>
-        <w:t>IDF</w:t>
-      </w:r>
-      <w:r>
-        <w:t>s</w:t>
-      </w:r>
-      <w:r>
-        <w:t xml:space="preserve"> located around </w:t>
-      </w:r>
-      <w:r>
-        <w:t>BGY1</w:t>
-      </w:r>
-      <w:r>
-        <w:t xml:space="preserve"> FC. </w:t>
-      </w:r>
-      <w:r>
-        <w:t>The layout and configuration of each</w:t>
-      </w:r>
-      <w:r>
-        <w:t xml:space="preserve"> IDF </w:t>
-      </w:r>
-      <w:r>
-        <w:t xml:space="preserve">have to </w:t>
-      </w:r>
-      <w:r>
-        <w:t>b</w:t>
-      </w:r>
-      <w:r>
-        <w:t>e</w:t>
-      </w:r>
-      <w:r>
-        <w:t xml:space="preserve"> documented.</w:t>
-      </w:r>
-    </w:p>
-    <w:p>
-      <w:r>
-        <w:t xml:space="preserve">This document </w:t>
-      </w:r>
-      <w:r>
-        <w:t>gives</w:t>
-      </w:r>
-      <w:r>
-        <w:t xml:space="preserve"> technical</w:t>
-      </w:r>
-      <w:r>
-        <w:t xml:space="preserve"> </w:t>
-      </w:r>
-      <w:r>
-        <w:t>details a</w:t>
-      </w:r>
-      <w:r>
-        <w:t xml:space="preserve">bout </w:t>
-      </w:r>
-      <w:r>
-        <w:t xml:space="preserve">the cabinet named </w:t>
-      </w:r>
-      <w:r>
-        <w:t>IDF</w:t>
-      </w:r>
-      <w:r>
-        <w:t>XX</w:t>
-      </w:r>
-      <w:r>
-        <w:t xml:space="preserve"> </w:t>
-      </w:r>
-      <w:r>
-        <w:t>located in</w:t>
-      </w:r>
-      <w:r>
-        <w:t xml:space="preserve"> </w:t>
-      </w:r>
-      <w:r>
-        <w:t>*COLUMN*</w:t>
-      </w:r>
-      <w:r>
-        <w:t>.</w:t>
-      </w:r>
-    </w:p>
-    <w:p>
-      <w:pPr>
-        <w:pStyle w:val="Heading2"/>
-      </w:pPr>
-      <w:bookmarkStart w:id="6" w:name="_Toc417369077"/>
-      <w:bookmarkStart w:id="7" w:name="_Toc534810229"/>
-      <w:r>
-        <w:t>Document revisions</w:t>
-      </w:r>
       <w:bookmarkEnd w:id="6"/>
-      <w:bookmarkEnd w:id="7"/>
     </w:p>
     <w:tbl>
       <w:tblPr>
@@ -2914,7 +2912,7 @@
                 <w:b/>
               </w:rPr>
             </w:pPr>
-            <w:bookmarkStart w:id="8" w:name="table_version"/>
+            <w:bookmarkStart w:id="7" w:name="table_version"/>
             <w:r>
               <w:rPr>
                 <w:b/>
@@ -3483,24 +3481,24 @@
           </w:p>
         </w:tc>
       </w:tr>
+      <w:bookmarkEnd w:id="7"/>
+    </w:tbl>
+    <w:p>
+      <w:pPr>
+        <w:spacing w:after="0"/>
+      </w:pPr>
+    </w:p>
+    <w:p>
+      <w:pPr>
+        <w:pStyle w:val="Heading2"/>
+      </w:pPr>
+      <w:bookmarkStart w:id="8" w:name="_Toc417369078"/>
+      <w:bookmarkStart w:id="9" w:name="_Toc534810230"/>
+      <w:r>
+        <w:t>Document distribution</w:t>
+      </w:r>
       <w:bookmarkEnd w:id="8"/>
-    </w:tbl>
-    <w:p>
-      <w:pPr>
-        <w:spacing w:after="0"/>
-      </w:pPr>
-    </w:p>
-    <w:p>
-      <w:pPr>
-        <w:pStyle w:val="Heading2"/>
-      </w:pPr>
-      <w:bookmarkStart w:id="9" w:name="_Toc417369078"/>
-      <w:bookmarkStart w:id="10" w:name="_Toc534810230"/>
-      <w:r>
-        <w:t>Document distribution</w:t>
-      </w:r>
       <w:bookmarkEnd w:id="9"/>
-      <w:bookmarkEnd w:id="10"/>
     </w:p>
     <w:p>
       <w:r>
@@ -3606,7 +3604,7 @@
         <w:t xml:space="preserve"> is stored here:</w:t>
       </w:r>
     </w:p>
-    <w:bookmarkStart w:id="11" w:name="_Toc417369079"/>
+    <w:bookmarkStart w:id="10" w:name="_Toc417369079"/>
     <w:p>
       <w:pPr>
         <w:rPr>
@@ -3685,12 +3683,12 @@
       <w:pPr>
         <w:pStyle w:val="Heading2"/>
       </w:pPr>
-      <w:bookmarkStart w:id="12" w:name="_Toc534810232"/>
+      <w:bookmarkStart w:id="11" w:name="_Toc534810232"/>
       <w:r>
         <w:t>Document owners</w:t>
       </w:r>
+      <w:bookmarkEnd w:id="10"/>
       <w:bookmarkEnd w:id="11"/>
-      <w:bookmarkEnd w:id="12"/>
     </w:p>
     <w:p>
       <w:r>
@@ -4199,7 +4197,7 @@
           </w:p>
         </w:tc>
       </w:tr>
-      <w:bookmarkEnd w:id="3"/>
+      <w:bookmarkEnd w:id="2"/>
     </w:tbl>
     <w:p>
       <w:pPr>
@@ -4211,18 +4209,18 @@
         <w:pStyle w:val="Heading2"/>
         <w:ind w:left="567" w:hanging="567"/>
       </w:pPr>
-      <w:bookmarkStart w:id="13" w:name="_Ref340509003"/>
-      <w:bookmarkStart w:id="14" w:name="_Toc417369081"/>
-      <w:bookmarkStart w:id="15" w:name="_Toc534810233"/>
+      <w:bookmarkStart w:id="12" w:name="_Ref340509003"/>
+      <w:bookmarkStart w:id="13" w:name="_Toc417369081"/>
+      <w:bookmarkStart w:id="14" w:name="_Toc534810233"/>
       <w:r>
         <w:t>Local IT</w:t>
       </w:r>
       <w:r>
         <w:t xml:space="preserve"> contacts</w:t>
       </w:r>
+      <w:bookmarkEnd w:id="12"/>
       <w:bookmarkEnd w:id="13"/>
       <w:bookmarkEnd w:id="14"/>
-      <w:bookmarkEnd w:id="15"/>
     </w:p>
     <w:tbl>
       <w:tblPr>
@@ -5253,9 +5251,9 @@
         <w:pStyle w:val="Heading2"/>
         <w:ind w:left="567" w:hanging="567"/>
       </w:pPr>
-      <w:bookmarkStart w:id="16" w:name="_Ref340509013"/>
-      <w:bookmarkStart w:id="17" w:name="_Toc417369082"/>
-      <w:bookmarkStart w:id="18" w:name="_Toc534810234"/>
+      <w:bookmarkStart w:id="15" w:name="_Ref340509013"/>
+      <w:bookmarkStart w:id="16" w:name="_Toc417369082"/>
+      <w:bookmarkStart w:id="17" w:name="_Toc534810234"/>
       <w:r>
         <w:t>Local e</w:t>
       </w:r>
@@ -5265,9 +5263,9 @@
       <w:r>
         <w:t xml:space="preserve"> contacts</w:t>
       </w:r>
+      <w:bookmarkEnd w:id="15"/>
       <w:bookmarkEnd w:id="16"/>
       <w:bookmarkEnd w:id="17"/>
-      <w:bookmarkEnd w:id="18"/>
     </w:p>
     <w:tbl>
       <w:tblPr>
@@ -5844,9 +5842,9 @@
         <w:pStyle w:val="Heading2"/>
         <w:ind w:left="567" w:hanging="567"/>
       </w:pPr>
-      <w:bookmarkStart w:id="19" w:name="_Ref340509018"/>
-      <w:bookmarkStart w:id="20" w:name="_Toc417369083"/>
-      <w:bookmarkStart w:id="21" w:name="_Toc534810235"/>
+      <w:bookmarkStart w:id="18" w:name="_Ref340509018"/>
+      <w:bookmarkStart w:id="19" w:name="_Toc417369083"/>
+      <w:bookmarkStart w:id="20" w:name="_Toc534810235"/>
       <w:r>
         <w:lastRenderedPageBreak/>
         <w:t>BGY1</w:t>
@@ -5860,9 +5858,9 @@
       <w:r>
         <w:t>other contacts</w:t>
       </w:r>
+      <w:bookmarkEnd w:id="18"/>
       <w:bookmarkEnd w:id="19"/>
       <w:bookmarkEnd w:id="20"/>
-      <w:bookmarkEnd w:id="21"/>
     </w:p>
     <w:tbl>
       <w:tblPr>
@@ -6325,13 +6323,13 @@
         <w:pStyle w:val="Heading2"/>
         <w:ind w:left="567" w:hanging="567"/>
       </w:pPr>
-      <w:bookmarkStart w:id="22" w:name="_Toc417369084"/>
-      <w:bookmarkStart w:id="23" w:name="_Toc534810236"/>
+      <w:bookmarkStart w:id="21" w:name="_Toc417369084"/>
+      <w:bookmarkStart w:id="22" w:name="_Toc534810236"/>
       <w:r>
         <w:t>Regional contacts</w:t>
       </w:r>
+      <w:bookmarkEnd w:id="21"/>
       <w:bookmarkEnd w:id="22"/>
-      <w:bookmarkEnd w:id="23"/>
     </w:p>
     <w:tbl>
       <w:tblPr>
@@ -6507,12 +6505,12 @@
       <w:pPr>
         <w:pStyle w:val="Heading1"/>
       </w:pPr>
-      <w:bookmarkStart w:id="24" w:name="_Toc534810237"/>
-      <w:bookmarkStart w:id="25" w:name="_Toc417369085"/>
+      <w:bookmarkStart w:id="23" w:name="_Toc534810237"/>
+      <w:bookmarkStart w:id="24" w:name="_Toc417369085"/>
       <w:r>
         <w:t>Fiber connection</w:t>
       </w:r>
-      <w:bookmarkEnd w:id="24"/>
+      <w:bookmarkEnd w:id="23"/>
     </w:p>
     <w:tbl>
       <w:tblPr>
@@ -6552,8 +6550,8 @@
                 <w:bCs/>
               </w:rPr>
             </w:pPr>
-            <w:bookmarkStart w:id="26" w:name="fiber"/>
-            <w:bookmarkEnd w:id="26"/>
+            <w:bookmarkStart w:id="25" w:name="fiber"/>
+            <w:bookmarkEnd w:id="25"/>
             <w:r>
               <w:rPr>
                 <w:rFonts w:cs="Calibri"/>
@@ -6770,7 +6768,7 @@
       <w:pPr>
         <w:pStyle w:val="Heading1"/>
       </w:pPr>
-      <w:bookmarkStart w:id="27" w:name="_Toc534810238"/>
+      <w:bookmarkStart w:id="26" w:name="_Toc534810238"/>
       <w:r>
         <w:t>IDF</w:t>
       </w:r>
@@ -6780,29 +6778,29 @@
       <w:r>
         <w:t>Location</w:t>
       </w:r>
-      <w:bookmarkEnd w:id="25"/>
+      <w:bookmarkEnd w:id="24"/>
+      <w:bookmarkEnd w:id="26"/>
+    </w:p>
+    <w:p>
+      <w:r>
+        <w:t xml:space="preserve">The </w:t>
+      </w:r>
+      <w:r>
+        <w:t xml:space="preserve">square </w:t>
+      </w:r>
+      <w:r>
+        <w:t>on the site layout below indicates the exact location</w:t>
+      </w:r>
+      <w:r>
+        <w:t xml:space="preserve"> of the IDF</w:t>
+      </w:r>
+      <w:r>
+        <w:t>:</w:t>
+      </w:r>
+    </w:p>
+    <w:p>
+      <w:bookmarkStart w:id="27" w:name="idfloc"/>
       <w:bookmarkEnd w:id="27"/>
-    </w:p>
-    <w:p>
-      <w:r>
-        <w:t xml:space="preserve">The </w:t>
-      </w:r>
-      <w:r>
-        <w:t xml:space="preserve">square </w:t>
-      </w:r>
-      <w:r>
-        <w:t>on the site layout below indicates the exact location</w:t>
-      </w:r>
-      <w:r>
-        <w:t xml:space="preserve"> of the IDF</w:t>
-      </w:r>
-      <w:r>
-        <w:t>:</w:t>
-      </w:r>
-    </w:p>
-    <w:p>
-      <w:bookmarkStart w:id="28" w:name="idfloc"/>
-      <w:bookmarkEnd w:id="28"/>
     </w:p>
     <w:p>
       <w:r>
@@ -7009,8 +7007,8 @@
       <w:pPr>
         <w:pStyle w:val="Heading1"/>
       </w:pPr>
-      <w:bookmarkStart w:id="29" w:name="_Toc417369086"/>
-      <w:bookmarkStart w:id="30" w:name="_Toc534810239"/>
+      <w:bookmarkStart w:id="28" w:name="_Toc417369086"/>
+      <w:bookmarkStart w:id="29" w:name="_Toc534810239"/>
       <w:r>
         <w:t>General</w:t>
       </w:r>
@@ -7020,19 +7018,19 @@
       <w:r>
         <w:t>information</w:t>
       </w:r>
+      <w:bookmarkEnd w:id="28"/>
       <w:bookmarkEnd w:id="29"/>
+    </w:p>
+    <w:p/>
+    <w:p>
+      <w:pPr>
+        <w:pStyle w:val="Heading2"/>
+      </w:pPr>
+      <w:bookmarkStart w:id="30" w:name="_Toc534810240"/>
+      <w:r>
+        <w:t>IDF Breakers</w:t>
+      </w:r>
       <w:bookmarkEnd w:id="30"/>
-    </w:p>
-    <w:p/>
-    <w:p>
-      <w:pPr>
-        <w:pStyle w:val="Heading2"/>
-      </w:pPr>
-      <w:bookmarkStart w:id="31" w:name="_Toc534810240"/>
-      <w:r>
-        <w:t>IDF Breakers</w:t>
-      </w:r>
-      <w:bookmarkEnd w:id="31"/>
     </w:p>
     <w:tbl>
       <w:tblPr>
@@ -7073,8 +7071,8 @@
                 <w:color w:val="000000"/>
               </w:rPr>
             </w:pPr>
-            <w:bookmarkStart w:id="32" w:name="breakers"/>
-            <w:bookmarkEnd w:id="32"/>
+            <w:bookmarkStart w:id="31" w:name="breakers"/>
+            <w:bookmarkEnd w:id="31"/>
             <w:r>
               <w:rPr>
                 <w:rFonts w:cs="Calibri"/>
@@ -7320,13 +7318,13 @@
       <w:pPr>
         <w:pStyle w:val="Heading2"/>
       </w:pPr>
-      <w:bookmarkStart w:id="33" w:name="_Toc417369087"/>
-      <w:bookmarkStart w:id="34" w:name="_Toc534810241"/>
+      <w:bookmarkStart w:id="32" w:name="_Toc417369087"/>
+      <w:bookmarkStart w:id="33" w:name="_Toc534810241"/>
       <w:r>
         <w:t>Key location</w:t>
       </w:r>
+      <w:bookmarkEnd w:id="32"/>
       <w:bookmarkEnd w:id="33"/>
-      <w:bookmarkEnd w:id="34"/>
     </w:p>
     <w:p>
       <w:pPr>
@@ -7357,15 +7355,15 @@
         <w:pStyle w:val="Heading2"/>
         <w:ind w:left="0" w:firstLine="0"/>
       </w:pPr>
-      <w:bookmarkStart w:id="35" w:name="devicemember"/>
-      <w:bookmarkStart w:id="36" w:name="_Toc417369089"/>
-      <w:bookmarkStart w:id="37" w:name="_Toc534810243"/>
+      <w:bookmarkStart w:id="34" w:name="devicemember"/>
+      <w:bookmarkStart w:id="35" w:name="_Toc417369089"/>
+      <w:bookmarkStart w:id="36" w:name="_Toc534810243"/>
+      <w:bookmarkEnd w:id="34"/>
+      <w:r>
+        <w:t>Switch</w:t>
+      </w:r>
       <w:bookmarkEnd w:id="35"/>
-      <w:r>
-        <w:t>Switch</w:t>
-      </w:r>
       <w:bookmarkEnd w:id="36"/>
-      <w:bookmarkEnd w:id="37"/>
     </w:p>
     <w:p/>
     <w:p>
@@ -7373,13 +7371,13 @@
         <w:pStyle w:val="Heading2"/>
         <w:ind w:left="0" w:firstLine="0"/>
       </w:pPr>
-      <w:bookmarkStart w:id="38" w:name="switchdata"/>
-      <w:bookmarkEnd w:id="38"/>
+      <w:bookmarkStart w:id="37" w:name="switchdata"/>
+      <w:bookmarkEnd w:id="37"/>
       <w:r>
         <w:t>Aggregators</w:t>
       </w:r>
-      <w:bookmarkStart w:id="39" w:name="_Toc417369091"/>
-      <w:bookmarkStart w:id="40" w:name="_Toc534810245"/>
+      <w:bookmarkStart w:id="38" w:name="_Toc417369091"/>
+      <w:bookmarkStart w:id="39" w:name="_Toc534810245"/>
     </w:p>
     <w:p/>
     <w:p/>
@@ -7387,44 +7385,44 @@
       <w:pPr>
         <w:pStyle w:val="Heading1"/>
       </w:pPr>
-      <w:bookmarkStart w:id="41" w:name="_Toc417369092"/>
-      <w:bookmarkStart w:id="42" w:name="_Toc534810246"/>
+      <w:bookmarkStart w:id="40" w:name="_Toc417369092"/>
+      <w:bookmarkStart w:id="41" w:name="_Toc534810246"/>
+      <w:bookmarkEnd w:id="38"/>
       <w:bookmarkEnd w:id="39"/>
-      <w:bookmarkEnd w:id="40"/>
       <w:r>
         <w:lastRenderedPageBreak/>
         <w:t>Critical devices/services</w:t>
       </w:r>
+      <w:bookmarkEnd w:id="40"/>
       <w:bookmarkEnd w:id="41"/>
+      <w:r>
+        <w:t xml:space="preserve"> </w:t>
+      </w:r>
+    </w:p>
+    <w:p>
+      <w:pPr>
+        <w:pStyle w:val="Heading2"/>
+      </w:pPr>
+      <w:bookmarkStart w:id="42" w:name="_Toc534810247"/>
+      <w:r>
+        <w:t>Cameras</w:t>
+      </w:r>
+      <w:bookmarkStart w:id="43" w:name="cutsheet_cams"/>
+      <w:bookmarkStart w:id="44" w:name="_Toc534810248"/>
       <w:bookmarkEnd w:id="42"/>
-      <w:r>
-        <w:t xml:space="preserve"> </w:t>
-      </w:r>
-    </w:p>
+      <w:bookmarkEnd w:id="43"/>
+    </w:p>
+    <w:p/>
     <w:p>
       <w:pPr>
         <w:pStyle w:val="Heading2"/>
       </w:pPr>
-      <w:bookmarkStart w:id="43" w:name="_Toc534810247"/>
-      <w:r>
-        <w:t>Cameras</w:t>
-      </w:r>
-      <w:bookmarkStart w:id="44" w:name="cutsheet_cams"/>
-      <w:bookmarkStart w:id="45" w:name="_Toc534810248"/>
-      <w:bookmarkEnd w:id="43"/>
+      <w:r>
+        <w:t>Access Points</w:t>
+      </w:r>
+      <w:bookmarkStart w:id="45" w:name="cutsheet_ap"/>
       <w:bookmarkEnd w:id="44"/>
-    </w:p>
-    <w:p/>
-    <w:p>
-      <w:pPr>
-        <w:pStyle w:val="Heading2"/>
-      </w:pPr>
-      <w:r>
-        <w:t>Access Points</w:t>
-      </w:r>
-      <w:bookmarkStart w:id="46" w:name="cutsheet_ap"/>
       <w:bookmarkEnd w:id="45"/>
-      <w:bookmarkEnd w:id="46"/>
     </w:p>
     <w:p>
       <w:pPr>
@@ -7439,8 +7437,8 @@
           <w:lang w:val="en-GB"/>
         </w:rPr>
       </w:pPr>
-      <w:bookmarkStart w:id="47" w:name="_Toc417369093"/>
-      <w:bookmarkStart w:id="48" w:name="_Toc534810251"/>
+      <w:bookmarkStart w:id="46" w:name="_Toc417369093"/>
+      <w:bookmarkStart w:id="47" w:name="_Toc534810251"/>
       <w:r>
         <w:rPr>
           <w:lang w:val="en-GB"/>
@@ -7453,49 +7451,49 @@
         </w:rPr>
         <w:t>S</w:t>
       </w:r>
+      <w:bookmarkEnd w:id="46"/>
       <w:bookmarkEnd w:id="47"/>
+    </w:p>
+    <w:p/>
+    <w:p>
+      <w:r>
+        <w:t xml:space="preserve">There is a UPS system installed inside the IDF. The UPS is equipped with a network card, connected to the LAN and monitored </w:t>
+      </w:r>
+      <w:r>
+        <w:t>(</w:t>
+      </w:r>
+      <w:hyperlink r:id="rId41" w:history="1">
+        <w:r>
+          <w:rPr>
+            <w:rStyle w:val="Hyperlink"/>
+          </w:rPr>
+          <w:t>IT Monitoring - UPS</w:t>
+        </w:r>
+      </w:hyperlink>
+      <w:r>
+        <w:t xml:space="preserve">). </w:t>
+      </w:r>
+      <w:r>
+        <w:t>Access to the management interface of the UPS is done via:</w:t>
+      </w:r>
+    </w:p>
+    <w:p>
+      <w:pPr>
+        <w:pStyle w:val="Heading2"/>
+        <w:rPr>
+          <w:lang w:val="en-GB"/>
+        </w:rPr>
+      </w:pPr>
+      <w:bookmarkStart w:id="48" w:name="_Toc417369094"/>
+      <w:bookmarkStart w:id="49" w:name="_Toc534810252"/>
+      <w:r>
+        <w:rPr>
+          <w:lang w:val="en-GB"/>
+        </w:rPr>
+        <w:t>UPS Documentation</w:t>
+      </w:r>
       <w:bookmarkEnd w:id="48"/>
-    </w:p>
-    <w:p/>
-    <w:p>
-      <w:r>
-        <w:t xml:space="preserve">There is a UPS system installed inside the IDF. The UPS is equipped with a network card, connected to the LAN and monitored </w:t>
-      </w:r>
-      <w:r>
-        <w:t>(</w:t>
-      </w:r>
-      <w:hyperlink r:id="rId41" w:history="1">
-        <w:r>
-          <w:rPr>
-            <w:rStyle w:val="Hyperlink"/>
-          </w:rPr>
-          <w:t>IT Monitoring - UPS</w:t>
-        </w:r>
-      </w:hyperlink>
-      <w:r>
-        <w:t xml:space="preserve">). </w:t>
-      </w:r>
-      <w:r>
-        <w:t>Access to the management interface of the UPS is done via:</w:t>
-      </w:r>
-    </w:p>
-    <w:p>
-      <w:pPr>
-        <w:pStyle w:val="Heading2"/>
-        <w:rPr>
-          <w:lang w:val="en-GB"/>
-        </w:rPr>
-      </w:pPr>
-      <w:bookmarkStart w:id="49" w:name="_Toc417369094"/>
-      <w:bookmarkStart w:id="50" w:name="_Toc534810252"/>
-      <w:r>
-        <w:rPr>
-          <w:lang w:val="en-GB"/>
-        </w:rPr>
-        <w:t>UPS Documentation</w:t>
-      </w:r>
       <w:bookmarkEnd w:id="49"/>
-      <w:bookmarkEnd w:id="50"/>
     </w:p>
     <w:p>
       <w:pPr>
@@ -7579,16 +7577,16 @@
           <w:lang w:val="fr-FR"/>
         </w:rPr>
       </w:pPr>
-      <w:bookmarkStart w:id="51" w:name="_Toc417369095"/>
-      <w:bookmarkStart w:id="52" w:name="_Toc534810253"/>
+      <w:bookmarkStart w:id="50" w:name="_Toc417369095"/>
+      <w:bookmarkStart w:id="51" w:name="_Toc534810253"/>
       <w:r>
         <w:rPr>
           <w:lang w:val="fr-FR"/>
         </w:rPr>
         <w:t>UPS Start up</w:t>
       </w:r>
+      <w:bookmarkEnd w:id="50"/>
       <w:bookmarkEnd w:id="51"/>
-      <w:bookmarkEnd w:id="52"/>
     </w:p>
     <w:p>
       <w:pPr>
@@ -7647,15 +7645,15 @@
       <w:pPr>
         <w:pStyle w:val="Heading2"/>
       </w:pPr>
-      <w:bookmarkStart w:id="53" w:name="_Toc326745941"/>
-      <w:bookmarkStart w:id="54" w:name="_Toc417369096"/>
-      <w:bookmarkStart w:id="55" w:name="_Toc534810254"/>
+      <w:bookmarkStart w:id="52" w:name="_Toc326745941"/>
+      <w:bookmarkStart w:id="53" w:name="_Toc417369096"/>
+      <w:bookmarkStart w:id="54" w:name="_Toc534810254"/>
       <w:r>
         <w:t>UPS Failure Procedures</w:t>
       </w:r>
+      <w:bookmarkEnd w:id="52"/>
       <w:bookmarkEnd w:id="53"/>
       <w:bookmarkEnd w:id="54"/>
-      <w:bookmarkEnd w:id="55"/>
     </w:p>
     <w:p>
       <w:pPr>
@@ -7892,16 +7890,16 @@
       <w:pPr>
         <w:pStyle w:val="Heading2"/>
       </w:pPr>
-      <w:bookmarkStart w:id="56" w:name="_Toc326745942"/>
-      <w:bookmarkStart w:id="57" w:name="_Toc417369097"/>
-      <w:bookmarkStart w:id="58" w:name="_Toc534810255"/>
+      <w:bookmarkStart w:id="55" w:name="_Toc326745942"/>
+      <w:bookmarkStart w:id="56" w:name="_Toc417369097"/>
+      <w:bookmarkStart w:id="57" w:name="_Toc534810255"/>
       <w:r>
         <w:lastRenderedPageBreak/>
         <w:t>UPS Reset Procedures</w:t>
       </w:r>
+      <w:bookmarkEnd w:id="55"/>
       <w:bookmarkEnd w:id="56"/>
       <w:bookmarkEnd w:id="57"/>
-      <w:bookmarkEnd w:id="58"/>
     </w:p>
     <w:p>
       <w:r>
@@ -7936,15 +7934,15 @@
       <w:pPr>
         <w:pStyle w:val="Heading2"/>
       </w:pPr>
-      <w:bookmarkStart w:id="59" w:name="_Toc326745943"/>
-      <w:bookmarkStart w:id="60" w:name="_Toc417369098"/>
-      <w:bookmarkStart w:id="61" w:name="_Toc534810256"/>
+      <w:bookmarkStart w:id="58" w:name="_Toc326745943"/>
+      <w:bookmarkStart w:id="59" w:name="_Toc417369098"/>
+      <w:bookmarkStart w:id="60" w:name="_Toc534810256"/>
       <w:r>
         <w:t>UPS Bypass Procedure</w:t>
       </w:r>
+      <w:bookmarkEnd w:id="58"/>
       <w:bookmarkEnd w:id="59"/>
       <w:bookmarkEnd w:id="60"/>
-      <w:bookmarkEnd w:id="61"/>
     </w:p>
     <w:p>
       <w:pPr>
@@ -8163,15 +8161,15 @@
       <w:pPr>
         <w:pStyle w:val="Heading2"/>
       </w:pPr>
-      <w:bookmarkStart w:id="62" w:name="_Toc326745944"/>
-      <w:bookmarkStart w:id="63" w:name="_Toc417369099"/>
-      <w:bookmarkStart w:id="64" w:name="_Toc534810257"/>
+      <w:bookmarkStart w:id="61" w:name="_Toc326745944"/>
+      <w:bookmarkStart w:id="62" w:name="_Toc417369099"/>
+      <w:bookmarkStart w:id="63" w:name="_Toc534810257"/>
       <w:r>
         <w:t>APC UPS Battery Installation and setup:</w:t>
       </w:r>
+      <w:bookmarkEnd w:id="61"/>
       <w:bookmarkEnd w:id="62"/>
       <w:bookmarkEnd w:id="63"/>
-      <w:bookmarkEnd w:id="64"/>
     </w:p>
     <w:p>
       <w:pPr>
@@ -8245,7 +8243,7 @@
         </w:rPr>
       </w:pPr>
       <w:r>
-        <w:t xml:space="preserve"> Reset the date of battery installation into the UPS </w:t>
+        <w:t xml:space="preserve">Reset the date of battery installation into the UPS </w:t>
       </w:r>
       <w:r>
         <w:br/>
@@ -8278,7 +8276,7 @@
         <w:contextualSpacing/>
       </w:pPr>
       <w:r>
-        <w:t xml:space="preserve"> This will finish the Battery installation process.</w:t>
+        <w:t>This will finish the Battery installation process.</w:t>
       </w:r>
     </w:p>
     <w:p>
@@ -8291,11 +8289,13 @@
       <w:pPr>
         <w:pStyle w:val="Heading2"/>
       </w:pPr>
-      <w:bookmarkStart w:id="65" w:name="_Toc417369100"/>
-      <w:bookmarkStart w:id="66" w:name="_Toc534810258"/>
+      <w:bookmarkStart w:id="64" w:name="_Toc417369100"/>
+      <w:bookmarkStart w:id="65" w:name="_Toc534810258"/>
       <w:r>
         <w:t>Emergency Power off (EPO):</w:t>
       </w:r>
+      <w:bookmarkStart w:id="66" w:name="_GoBack"/>
+      <w:bookmarkEnd w:id="64"/>
       <w:bookmarkEnd w:id="65"/>
       <w:bookmarkEnd w:id="66"/>
     </w:p>
@@ -8333,6 +8333,9 @@
     </w:p>
     <w:p/>
     <w:p>
+      <w:pPr>
+        <w:pStyle w:val="Heading2"/>
+      </w:pPr>
       <w:r>
         <w:lastRenderedPageBreak/>
         <w:t>Troubleshooting issues with UPS</w:t>
@@ -13041,6 +13044,24 @@
 </file>
 
 <file path=customXml/item1.xml><?xml version="1.0" encoding="utf-8"?>
+<?mso-contentType ?>
+<FormTemplates xmlns="http://schemas.microsoft.com/sharepoint/v3/contenttype/forms">
+  <Display>DocumentLibraryForm</Display>
+  <Edit>DocumentLibraryForm</Edit>
+  <New>DocumentLibraryForm</New>
+</FormTemplates>
+</file>
+
+<file path=customXml/item2.xml><?xml version="1.0" encoding="utf-8"?>
+<p:properties xmlns:p="http://schemas.microsoft.com/office/2006/metadata/properties" xmlns:xsi="http://www.w3.org/2001/XMLSchema-instance" xmlns:pc="http://schemas.microsoft.com/office/infopath/2007/PartnerControls">
+  <documentManagement>
+    <Region xmlns="6ffbec7c-aaae-4498-aaed-fc15442d16a9">EU</Region>
+    <Book_x0020_Type xmlns="6ffbec7c-aaae-4498-aaed-fc15442d16a9">IDF</Book_x0020_Type>
+  </documentManagement>
+</p:properties>
+</file>
+
+<file path=customXml/item3.xml><?xml version="1.0" encoding="utf-8"?>
 <ct:contentTypeSchema xmlns:ct="http://schemas.microsoft.com/office/2006/metadata/contentType" xmlns:ma="http://schemas.microsoft.com/office/2006/metadata/properties/metaAttributes" ct:_="" ma:_="" ma:contentTypeName="Infrastructure Template" ma:contentTypeID="0x010100BD05DD7B7B0C9D4ABA5F24999491980E00D4EFAE8F0E075240978924CF8A7F1A0E" ma:contentTypeVersion="4" ma:contentTypeDescription="Infrastructure book template" ma:contentTypeScope="" ma:versionID="2f464863735b2f4db97842b7efaf2e09">
   <xsd:schema xmlns:xsd="http://www.w3.org/2001/XMLSchema" xmlns:xs="http://www.w3.org/2001/XMLSchema" xmlns:p="http://schemas.microsoft.com/office/2006/metadata/properties" xmlns:ns2="6ffbec7c-aaae-4498-aaed-fc15442d16a9" targetNamespace="http://schemas.microsoft.com/office/2006/metadata/properties" ma:root="true" ma:fieldsID="ddb052f3486d36a5e70724e1ced836c3" ns2:_="">
     <xsd:import namespace="6ffbec7c-aaae-4498-aaed-fc15442d16a9"/>
@@ -13180,29 +13201,29 @@
 </ct:contentTypeSchema>
 </file>
 
-<file path=customXml/item2.xml><?xml version="1.0" encoding="utf-8"?>
-<?mso-contentType ?>
-<FormTemplates xmlns="http://schemas.microsoft.com/sharepoint/v3/contenttype/forms">
-  <Display>DocumentLibraryForm</Display>
-  <Edit>DocumentLibraryForm</Edit>
-  <New>DocumentLibraryForm</New>
-</FormTemplates>
-</file>
-
-<file path=customXml/item3.xml><?xml version="1.0" encoding="utf-8"?>
-<p:properties xmlns:p="http://schemas.microsoft.com/office/2006/metadata/properties" xmlns:xsi="http://www.w3.org/2001/XMLSchema-instance" xmlns:pc="http://schemas.microsoft.com/office/infopath/2007/PartnerControls">
-  <documentManagement>
-    <Region xmlns="6ffbec7c-aaae-4498-aaed-fc15442d16a9">EU</Region>
-    <Book_x0020_Type xmlns="6ffbec7c-aaae-4498-aaed-fc15442d16a9">IDF</Book_x0020_Type>
-  </documentManagement>
-</p:properties>
-</file>
-
 <file path=customXml/item4.xml><?xml version="1.0" encoding="utf-8"?>
 <b:Sources xmlns:b="http://schemas.openxmlformats.org/officeDocument/2006/bibliography" xmlns="http://schemas.openxmlformats.org/officeDocument/2006/bibliography" SelectedStyle="\APA.XSL" StyleName="APA"/>
 </file>
 
 <file path=customXml/itemProps1.xml><?xml version="1.0" encoding="utf-8"?>
+<ds:datastoreItem xmlns:ds="http://schemas.openxmlformats.org/officeDocument/2006/customXml" ds:itemID="{9EC86E1B-2233-4B88-A023-4AD318267904}">
+  <ds:schemaRefs>
+    <ds:schemaRef ds:uri="http://schemas.microsoft.com/sharepoint/v3/contenttype/forms"/>
+  </ds:schemaRefs>
+</ds:datastoreItem>
+</file>
+
+<file path=customXml/itemProps2.xml><?xml version="1.0" encoding="utf-8"?>
+<ds:datastoreItem xmlns:ds="http://schemas.openxmlformats.org/officeDocument/2006/customXml" ds:itemID="{1AA047DF-BD7B-4972-9BF7-0F4238B9CF4D}">
+  <ds:schemaRefs>
+    <ds:schemaRef ds:uri="http://schemas.microsoft.com/office/2006/metadata/properties"/>
+    <ds:schemaRef ds:uri="http://schemas.microsoft.com/office/infopath/2007/PartnerControls"/>
+    <ds:schemaRef ds:uri="6ffbec7c-aaae-4498-aaed-fc15442d16a9"/>
+  </ds:schemaRefs>
+</ds:datastoreItem>
+</file>
+
+<file path=customXml/itemProps3.xml><?xml version="1.0" encoding="utf-8"?>
 <ds:datastoreItem xmlns:ds="http://schemas.openxmlformats.org/officeDocument/2006/customXml" ds:itemID="{C64C0EDD-667D-47BE-B2F4-FA60DC1C8BA7}">
   <ds:schemaRefs>
     <ds:schemaRef ds:uri="http://schemas.microsoft.com/office/2006/metadata/contentType"/>
@@ -13220,26 +13241,8 @@
 </ds:datastoreItem>
 </file>
 
-<file path=customXml/itemProps2.xml><?xml version="1.0" encoding="utf-8"?>
-<ds:datastoreItem xmlns:ds="http://schemas.openxmlformats.org/officeDocument/2006/customXml" ds:itemID="{9EC86E1B-2233-4B88-A023-4AD318267904}">
-  <ds:schemaRefs>
-    <ds:schemaRef ds:uri="http://schemas.microsoft.com/sharepoint/v3/contenttype/forms"/>
-  </ds:schemaRefs>
-</ds:datastoreItem>
-</file>
-
-<file path=customXml/itemProps3.xml><?xml version="1.0" encoding="utf-8"?>
-<ds:datastoreItem xmlns:ds="http://schemas.openxmlformats.org/officeDocument/2006/customXml" ds:itemID="{1AA047DF-BD7B-4972-9BF7-0F4238B9CF4D}">
-  <ds:schemaRefs>
-    <ds:schemaRef ds:uri="http://schemas.microsoft.com/office/2006/metadata/properties"/>
-    <ds:schemaRef ds:uri="http://schemas.microsoft.com/office/infopath/2007/PartnerControls"/>
-    <ds:schemaRef ds:uri="6ffbec7c-aaae-4498-aaed-fc15442d16a9"/>
-  </ds:schemaRefs>
-</ds:datastoreItem>
-</file>
-
 <file path=customXml/itemProps4.xml><?xml version="1.0" encoding="utf-8"?>
-<ds:datastoreItem xmlns:ds="http://schemas.openxmlformats.org/officeDocument/2006/customXml" ds:itemID="{808F967A-722F-4762-B0EA-4F2424ECF0E7}">
+<ds:datastoreItem xmlns:ds="http://schemas.openxmlformats.org/officeDocument/2006/customXml" ds:itemID="{54AA5846-4091-47F5-8CF1-419795DEDE69}">
   <ds:schemaRefs>
     <ds:schemaRef ds:uri="http://schemas.openxmlformats.org/officeDocument/2006/bibliography"/>
   </ds:schemaRefs>

</xml_diff>